<commit_message>
Entrega P3 de la semana 7 finalizada
</commit_message>
<xml_diff>
--- a/Entrega7/P3.docx
+++ b/Entrega7/P3.docx
@@ -49,9 +49,32 @@
       <w:r>
         <w:t xml:space="preserve"> </w:t>
       </w:r>
-    </w:p>
-    <w:p/>
-    <w:p/>
+      <w:r>
+        <w:t xml:space="preserve">para usar </w:t>
+      </w:r>
+      <w:proofErr w:type="spellStart"/>
+      <w:r>
+        <w:rPr>
+          <w:rStyle w:val="nfasissutil"/>
+        </w:rPr>
+        <w:t>loks</w:t>
+      </w:r>
+      <w:proofErr w:type="spellEnd"/>
+      <w:r>
+        <w:t xml:space="preserve"> en lugar de los métodos </w:t>
+      </w:r>
+      <w:proofErr w:type="spellStart"/>
+      <w:r>
+        <w:rPr>
+          <w:rStyle w:val="nfasissutil"/>
+        </w:rPr>
+        <w:t>synchronized</w:t>
+      </w:r>
+      <w:proofErr w:type="spellEnd"/>
+      <w:r>
+        <w:t xml:space="preserve">. </w:t>
+      </w:r>
+    </w:p>
     <w:p>
       <w:r>
         <w:t xml:space="preserve">En el segundo apartado se pide que el productor no ejecute un </w:t>
@@ -732,9 +755,242 @@
       </w:r>
     </w:p>
     <w:p>
-      <w:bookmarkStart w:id="0" w:name="_GoBack"/>
+      <w:pPr>
+        <w:spacing w:before="0" w:after="200" w:line="288" w:lineRule="auto"/>
+        <w:jc w:val="left"/>
+      </w:pPr>
+      <w:r>
+        <w:br w:type="page"/>
+      </w:r>
+    </w:p>
+    <w:p>
+      <w:r>
+        <w:lastRenderedPageBreak/>
+        <w:t xml:space="preserve">El </w:t>
+      </w:r>
+      <w:proofErr w:type="spellStart"/>
+      <w:r>
+        <w:t>el</w:t>
+      </w:r>
+      <w:proofErr w:type="spellEnd"/>
+      <w:r>
+        <w:t xml:space="preserve"> tercer ejercicio de la entrega se pide que se sustituya la clase </w:t>
+      </w:r>
+      <w:r>
+        <w:rPr>
+          <w:rStyle w:val="nfasissutil"/>
+        </w:rPr>
+        <w:t>Buffer</w:t>
+      </w:r>
+      <w:r>
+        <w:t xml:space="preserve"> por una </w:t>
+      </w:r>
+      <w:bookmarkStart w:id="0" w:name="_Hlk510785931"/>
+      <w:proofErr w:type="spellStart"/>
+      <w:r>
+        <w:rPr>
+          <w:rStyle w:val="nfasissutil"/>
+        </w:rPr>
+        <w:t>BlockingQueue</w:t>
+      </w:r>
       <w:bookmarkEnd w:id="0"/>
-    </w:p>
+      <w:proofErr w:type="spellEnd"/>
+      <w:r>
+        <w:t xml:space="preserve">. </w:t>
+      </w:r>
+      <w:proofErr w:type="spellStart"/>
+      <w:r>
+        <w:rPr>
+          <w:rStyle w:val="nfasissutil"/>
+        </w:rPr>
+        <w:t>BlockingQueue</w:t>
+      </w:r>
+      <w:proofErr w:type="spellEnd"/>
+      <w:r>
+        <w:t xml:space="preserve"> es una </w:t>
+      </w:r>
+      <w:r>
+        <w:t>clase</w:t>
+      </w:r>
+      <w:r>
+        <w:t xml:space="preserve"> que extienda a </w:t>
+      </w:r>
+      <w:proofErr w:type="spellStart"/>
+      <w:r>
+        <w:rPr>
+          <w:rStyle w:val="nfasissutil"/>
+        </w:rPr>
+        <w:t>Queue</w:t>
+      </w:r>
+      <w:proofErr w:type="spellEnd"/>
+      <w:r>
+        <w:t xml:space="preserve"> añadiendo operaciones bloqueantes.</w:t>
+      </w:r>
+    </w:p>
+    <w:p>
+      <w:r>
+        <w:t xml:space="preserve">Para realizar este cambio se hace que </w:t>
+      </w:r>
+      <w:r>
+        <w:rPr>
+          <w:rStyle w:val="nfasissutil"/>
+        </w:rPr>
+        <w:t xml:space="preserve">Buffer&lt;E&gt; </w:t>
+      </w:r>
+      <w:proofErr w:type="spellStart"/>
+      <w:r>
+        <w:rPr>
+          <w:rStyle w:val="nfasissutil"/>
+        </w:rPr>
+        <w:t>extends</w:t>
+      </w:r>
+      <w:proofErr w:type="spellEnd"/>
+      <w:r>
+        <w:rPr>
+          <w:rStyle w:val="nfasissutil"/>
+        </w:rPr>
+        <w:t xml:space="preserve"> </w:t>
+      </w:r>
+      <w:proofErr w:type="spellStart"/>
+      <w:r>
+        <w:rPr>
+          <w:rStyle w:val="nfasissutil"/>
+        </w:rPr>
+        <w:t>ArrayBlockingQueue</w:t>
+      </w:r>
+      <w:proofErr w:type="spellEnd"/>
+      <w:r>
+        <w:rPr>
+          <w:rStyle w:val="nfasissutil"/>
+        </w:rPr>
+        <w:t>&lt;E&gt;</w:t>
+      </w:r>
+      <w:r>
+        <w:rPr>
+          <w:rStyle w:val="nfasissutil"/>
+        </w:rPr>
+        <w:t xml:space="preserve">. </w:t>
+      </w:r>
+      <w:r>
+        <w:t xml:space="preserve">Tras esto se modifican los métodos </w:t>
+      </w:r>
+      <w:proofErr w:type="spellStart"/>
+      <w:r>
+        <w:rPr>
+          <w:rStyle w:val="nfasissutil"/>
+        </w:rPr>
+        <w:t>write</w:t>
+      </w:r>
+      <w:proofErr w:type="spellEnd"/>
+      <w:r>
+        <w:t xml:space="preserve"> y </w:t>
+      </w:r>
+      <w:proofErr w:type="spellStart"/>
+      <w:r>
+        <w:rPr>
+          <w:rStyle w:val="nfasissutil"/>
+        </w:rPr>
+        <w:t>read</w:t>
+      </w:r>
+      <w:proofErr w:type="spellEnd"/>
+      <w:r>
+        <w:t xml:space="preserve"> </w:t>
+      </w:r>
+      <w:r>
+        <w:t xml:space="preserve">para que usen los métodos heredados </w:t>
+      </w:r>
+      <w:proofErr w:type="spellStart"/>
+      <w:proofErr w:type="gramStart"/>
+      <w:r>
+        <w:rPr>
+          <w:rStyle w:val="nfasissutil"/>
+        </w:rPr>
+        <w:t>put</w:t>
+      </w:r>
+      <w:proofErr w:type="spellEnd"/>
+      <w:r>
+        <w:rPr>
+          <w:rStyle w:val="nfasissutil"/>
+        </w:rPr>
+        <w:t>(</w:t>
+      </w:r>
+      <w:proofErr w:type="gramEnd"/>
+      <w:r>
+        <w:rPr>
+          <w:rStyle w:val="nfasissutil"/>
+        </w:rPr>
+        <w:t>)</w:t>
+      </w:r>
+      <w:r>
+        <w:t xml:space="preserve"> y </w:t>
+      </w:r>
+      <w:proofErr w:type="spellStart"/>
+      <w:r>
+        <w:rPr>
+          <w:rStyle w:val="nfasissutil"/>
+        </w:rPr>
+        <w:t>take</w:t>
+      </w:r>
+      <w:proofErr w:type="spellEnd"/>
+      <w:r>
+        <w:rPr>
+          <w:rStyle w:val="nfasissutil"/>
+        </w:rPr>
+        <w:t xml:space="preserve">() </w:t>
+      </w:r>
+      <w:r>
+        <w:t xml:space="preserve">e impriman el mismo mensaje que en el ejercicio anterior. </w:t>
+      </w:r>
+    </w:p>
+    <w:p>
+      <w:r>
+        <w:t xml:space="preserve">Usar clase </w:t>
+      </w:r>
+      <w:proofErr w:type="spellStart"/>
+      <w:r>
+        <w:rPr>
+          <w:rStyle w:val="nfasissutil"/>
+        </w:rPr>
+        <w:t>BlockingQueue</w:t>
+      </w:r>
+      <w:proofErr w:type="spellEnd"/>
+      <w:r>
+        <w:t xml:space="preserve"> simplifica mucho el ejercicio, pues dicha clase ya tiene una capacidad máxima que no permite sobrepasar (definida en el constructor de la clase) y una cantidad </w:t>
+      </w:r>
+      <w:proofErr w:type="spellStart"/>
+      <w:r>
+        <w:t>minima</w:t>
+      </w:r>
+      <w:proofErr w:type="spellEnd"/>
+      <w:r>
+        <w:t xml:space="preserve"> (0) que impide que los hilos hagan </w:t>
+      </w:r>
+      <w:proofErr w:type="spellStart"/>
+      <w:proofErr w:type="gramStart"/>
+      <w:r>
+        <w:rPr>
+          <w:rStyle w:val="nfasissutil"/>
+        </w:rPr>
+        <w:t>take</w:t>
+      </w:r>
+      <w:proofErr w:type="spellEnd"/>
+      <w:r>
+        <w:rPr>
+          <w:rStyle w:val="nfasissutil"/>
+        </w:rPr>
+        <w:t>(</w:t>
+      </w:r>
+      <w:proofErr w:type="gramEnd"/>
+      <w:r>
+        <w:rPr>
+          <w:rStyle w:val="nfasissutil"/>
+        </w:rPr>
+        <w:t>).</w:t>
+      </w:r>
+      <w:bookmarkStart w:id="1" w:name="_GoBack"/>
+      <w:bookmarkEnd w:id="1"/>
+    </w:p>
+    <w:p/>
     <w:sectPr>
       <w:headerReference w:type="default" r:id="rId7"/>
       <w:footerReference w:type="default" r:id="rId8"/>
@@ -804,14 +1060,27 @@
     <w:r>
       <w:t xml:space="preserve"> | </w:t>
     </w:r>
-    <w:fldSimple w:instr="NUMPAGES  \* Arabic  \* MERGEFORMAT">
-      <w:r>
-        <w:rPr>
-          <w:noProof/>
-        </w:rPr>
-        <w:t>1</w:t>
-      </w:r>
-    </w:fldSimple>
+    <w:r>
+      <w:fldChar w:fldCharType="begin"/>
+    </w:r>
+    <w:r>
+      <w:instrText>NUMPAGES  \* Arabic  \* MERGEFORMAT</w:instrText>
+    </w:r>
+    <w:r>
+      <w:fldChar w:fldCharType="separate"/>
+    </w:r>
+    <w:r>
+      <w:rPr>
+        <w:noProof/>
+      </w:rPr>
+      <w:t>1</w:t>
+    </w:r>
+    <w:r>
+      <w:rPr>
+        <w:noProof/>
+      </w:rPr>
+      <w:fldChar w:fldCharType="end"/>
+    </w:r>
   </w:p>
   <w:p>
     <w:pPr>
@@ -849,12 +1118,12 @@
     <w:pPr>
       <w:pStyle w:val="Encabezados"/>
     </w:pPr>
-    <w:bookmarkStart w:id="1" w:name="_Hlk508901848"/>
+    <w:bookmarkStart w:id="2" w:name="_Hlk508901848"/>
     <w:r>
       <w:t>Prácticas Concurrencia y Distribución (17/18)</w:t>
     </w:r>
   </w:p>
-  <w:bookmarkEnd w:id="1"/>
+  <w:bookmarkEnd w:id="2"/>
   <w:p/>
 </w:hdr>
 </file>
@@ -1483,7 +1752,6 @@
   <w:style w:type="character" w:default="1" w:styleId="Fuentedeprrafopredeter">
     <w:name w:val="Default Paragraph Font"/>
     <w:uiPriority w:val="1"/>
-    <w:semiHidden/>
     <w:unhideWhenUsed/>
   </w:style>
   <w:style w:type="table" w:default="1" w:styleId="Tablanormal">
@@ -2315,7 +2583,7 @@
 </file>
 
 <file path=customXml/itemProps1.xml><?xml version="1.0" encoding="utf-8"?>
-<ds:datastoreItem xmlns:ds="http://schemas.openxmlformats.org/officeDocument/2006/customXml" ds:itemID="{5C08D2DB-D8CF-4EF3-AB8A-9D0AFFA527A0}">
+<ds:datastoreItem xmlns:ds="http://schemas.openxmlformats.org/officeDocument/2006/customXml" ds:itemID="{27BB9A93-1EC5-40A4-B089-747F1DADD5C7}">
   <ds:schemaRefs>
     <ds:schemaRef ds:uri="http://schemas.openxmlformats.org/officeDocument/2006/bibliography"/>
   </ds:schemaRefs>

</xml_diff>